<commit_message>
Data Preparation Halfway ready
</commit_message>
<xml_diff>
--- a/Z_Studienarbeit.docx
+++ b/Z_Studienarbeit.docx
@@ -747,21 +747,7 @@
         <w:rPr>
           <w:rFonts w:ascii="Arial" w:hAnsi="Arial" w:cs="Arial"/>
         </w:rPr>
-        <w:t xml:space="preserve">Hiermit erkläre ich </w:t>
-      </w:r>
-      <w:proofErr w:type="gramStart"/>
-      <w:r>
-        <w:rPr>
-          <w:rFonts w:ascii="Arial" w:hAnsi="Arial" w:cs="Arial"/>
-        </w:rPr>
-        <w:t>an Eides</w:t>
-      </w:r>
-      <w:proofErr w:type="gramEnd"/>
-      <w:r>
-        <w:rPr>
-          <w:rFonts w:ascii="Arial" w:hAnsi="Arial" w:cs="Arial"/>
-        </w:rPr>
-        <w:t xml:space="preserve"> statt, dass ich die vorliegende Arbeit selbstständig, ohne fremde Hilfe und ohne Benutzung anderer als der angegebenen Hilfsmittel angefertigt habe. Die aus fremden Quellen (einschließlich elektronischer Quellen) direkt oder indirekt übernommenen Gedanken</w:t>
+        <w:t>Hiermit erkläre ich an Eides statt, dass ich die vorliegende Arbeit selbstständig, ohne fremde Hilfe und ohne Benutzung anderer als der angegebenen Hilfsmittel angefertigt habe. Die aus fremden Quellen (einschließlich elektronischer Quellen) direkt oder indirekt übernommenen Gedanken</w:t>
       </w:r>
       <w:r>
         <w:rPr>
@@ -3777,15 +3763,7 @@
         <w:t xml:space="preserve">Weitere acht Attribute </w:t>
       </w:r>
       <w:r>
-        <w:t xml:space="preserve">beziehen sich auf die aktuelle Preislage des Fahrzeuges. Diese Preise wurden von dem </w:t>
-      </w:r>
-      <w:proofErr w:type="spellStart"/>
-      <w:r>
-        <w:t>Manheim</w:t>
-      </w:r>
-      <w:proofErr w:type="spellEnd"/>
-      <w:r>
-        <w:t xml:space="preserve"> Market Report erhoben und sind einige der genauesten Richtwerte für einen Gebrauchtwagenpreis. </w:t>
+        <w:t xml:space="preserve">beziehen sich auf die aktuelle Preislage des Fahrzeuges. Diese Preise wurden von dem Manheim Market Report erhoben und sind einige der genauesten Richtwerte für einen Gebrauchtwagenpreis. </w:t>
       </w:r>
       <w:r>
         <w:rPr>
@@ -3975,14 +3953,27 @@
       <w:r>
         <w:t xml:space="preserve">Abbildung </w:t>
       </w:r>
-      <w:fldSimple w:instr=" SEQ Abbildung \* ARABIC ">
-        <w:r>
-          <w:rPr>
-            <w:noProof/>
-          </w:rPr>
-          <w:t>1</w:t>
-        </w:r>
-      </w:fldSimple>
+      <w:r>
+        <w:fldChar w:fldCharType="begin"/>
+      </w:r>
+      <w:r>
+        <w:instrText xml:space="preserve"> SEQ Abbildung \* ARABIC </w:instrText>
+      </w:r>
+      <w:r>
+        <w:fldChar w:fldCharType="separate"/>
+      </w:r>
+      <w:r>
+        <w:rPr>
+          <w:noProof/>
+        </w:rPr>
+        <w:t>1</w:t>
+      </w:r>
+      <w:r>
+        <w:rPr>
+          <w:noProof/>
+        </w:rPr>
+        <w:fldChar w:fldCharType="end"/>
+      </w:r>
       <w:r>
         <w:t>: Ausschnitt Korrelationsmatrix mit Farbskala</w:t>
       </w:r>
@@ -4071,14 +4062,27 @@
       <w:r>
         <w:t xml:space="preserve">Abbildung </w:t>
       </w:r>
-      <w:fldSimple w:instr=" SEQ Abbildung \* ARABIC ">
-        <w:r>
-          <w:rPr>
-            <w:noProof/>
-          </w:rPr>
-          <w:t>2</w:t>
-        </w:r>
-      </w:fldSimple>
+      <w:r>
+        <w:fldChar w:fldCharType="begin"/>
+      </w:r>
+      <w:r>
+        <w:instrText xml:space="preserve"> SEQ Abbildung \* ARABIC </w:instrText>
+      </w:r>
+      <w:r>
+        <w:fldChar w:fldCharType="separate"/>
+      </w:r>
+      <w:r>
+        <w:rPr>
+          <w:noProof/>
+        </w:rPr>
+        <w:t>2</w:t>
+      </w:r>
+      <w:r>
+        <w:rPr>
+          <w:noProof/>
+        </w:rPr>
+        <w:fldChar w:fldCharType="end"/>
+      </w:r>
       <w:r>
         <w:t xml:space="preserve">: </w:t>
       </w:r>
@@ -4147,14 +4151,27 @@
       <w:r>
         <w:t xml:space="preserve">Abbildung </w:t>
       </w:r>
-      <w:fldSimple w:instr=" SEQ Abbildung \* ARABIC ">
-        <w:r>
-          <w:rPr>
-            <w:noProof/>
-          </w:rPr>
-          <w:t>3</w:t>
-        </w:r>
-      </w:fldSimple>
+      <w:r>
+        <w:fldChar w:fldCharType="begin"/>
+      </w:r>
+      <w:r>
+        <w:instrText xml:space="preserve"> SEQ Abbildung \* ARABIC </w:instrText>
+      </w:r>
+      <w:r>
+        <w:fldChar w:fldCharType="separate"/>
+      </w:r>
+      <w:r>
+        <w:rPr>
+          <w:noProof/>
+        </w:rPr>
+        <w:t>3</w:t>
+      </w:r>
+      <w:r>
+        <w:rPr>
+          <w:noProof/>
+        </w:rPr>
+        <w:fldChar w:fldCharType="end"/>
+      </w:r>
       <w:r>
         <w:t>: Verhältnis Good/Bad Buy im Fahrzeugalter</w:t>
       </w:r>
@@ -4238,14 +4255,27 @@
       <w:r>
         <w:t xml:space="preserve">Abbildung </w:t>
       </w:r>
-      <w:fldSimple w:instr=" SEQ Abbildung \* ARABIC ">
-        <w:r>
-          <w:rPr>
-            <w:noProof/>
-          </w:rPr>
-          <w:t>4</w:t>
-        </w:r>
-      </w:fldSimple>
+      <w:r>
+        <w:fldChar w:fldCharType="begin"/>
+      </w:r>
+      <w:r>
+        <w:instrText xml:space="preserve"> SEQ Abbildung \* ARABIC </w:instrText>
+      </w:r>
+      <w:r>
+        <w:fldChar w:fldCharType="separate"/>
+      </w:r>
+      <w:r>
+        <w:rPr>
+          <w:noProof/>
+        </w:rPr>
+        <w:t>4</w:t>
+      </w:r>
+      <w:r>
+        <w:rPr>
+          <w:noProof/>
+        </w:rPr>
+        <w:fldChar w:fldCharType="end"/>
+      </w:r>
       <w:r>
         <w:t>: Verhältnis Good/Bad Buy bei unterschiedlicher Laufleistung</w:t>
       </w:r>
@@ -4312,25 +4342,7 @@
     </w:p>
     <w:p>
       <w:r>
-        <w:t xml:space="preserve">Die ausgewählten Daten sollen den größten Nutzen im Hinblick auf unser Modell geben. Daher können zunächst die </w:t>
-      </w:r>
-      <w:proofErr w:type="spellStart"/>
-      <w:proofErr w:type="gramStart"/>
-      <w:r>
-        <w:t>ID’s</w:t>
-      </w:r>
-      <w:proofErr w:type="spellEnd"/>
-      <w:proofErr w:type="gramEnd"/>
-      <w:r>
-        <w:t xml:space="preserve"> entfernt werden, also die RefID, </w:t>
-      </w:r>
-      <w:proofErr w:type="spellStart"/>
-      <w:r>
-        <w:t>WheelTypeID</w:t>
-      </w:r>
-      <w:proofErr w:type="spellEnd"/>
-      <w:r>
-        <w:t xml:space="preserve"> und die BYRNO. Ebenso fällt das Attribut PRIMEUNIT heraus, da nur </w:t>
+        <w:t xml:space="preserve">Die ausgewählten Daten sollen den größten Nutzen im Hinblick auf unser Modell geben. Daher können zunächst die ID’s entfernt werden, also die RefID, WheelTypeID und die BYRNO. Ebenso fällt das Attribut PRIMEUNIT heraus, da nur </w:t>
       </w:r>
       <w:r>
         <w:t>weniger als 4000 Daten vorhanden sind. Auch ist die Anzahl bei dem Attribut AUCGUART zu gering, damit es aussagekräftig sein kann. Das Attribut VNZIP1 wurde ebenfalls entfernt, da es sehr unwahrscheinlich ist, dass Fehlkäufe abhängig von nur einem einzigen Postleitzahlengebiet sind.</w:t>
@@ -4360,7 +4372,23 @@
         <w:t xml:space="preserve"> 2358</w:t>
       </w:r>
       <w:r>
-        <w:t xml:space="preserve"> fehlende Werte gibt. Da es sich um ein kategorisches Attribut handelt, kann kein Durchschnittswert eingefügt werden. Deshalb werden die Spalten mit den fehlenden Werten aus dem Datensatz entfernt.</w:t>
+        <w:t xml:space="preserve"> fehlende Werte gibt. Da es sich um ein kategorisches Attribut handelt, kann kein Durchschnittswert eingefügt werden. Deshalb werden die </w:t>
+      </w:r>
+      <w:r>
+        <w:t>Reihen</w:t>
+      </w:r>
+      <w:r>
+        <w:t xml:space="preserve"> mit den fehlenden Werten aus dem Datensatz entfernt.</w:t>
+      </w:r>
+    </w:p>
+    <w:p>
+      <w:r>
+        <w:t>Außerdem befinden sich unter den importierten Daten kategorische Werte mit dem Eintrag „NULL“, welche auch entfernt werden.</w:t>
+      </w:r>
+    </w:p>
+    <w:p>
+      <w:r>
+        <w:t>Weiter werden die numerischen Attribute betrachtet. Hier werden fehlende Werte (= 0) mit dem Durchschnitt des jeweiligen Attributes ergänzt.</w:t>
       </w:r>
     </w:p>
     <w:p/>
@@ -4406,13 +4434,11 @@
         <w:ind w:left="851" w:hanging="851"/>
       </w:pPr>
       <w:bookmarkStart w:id="56" w:name="_Toc61093675"/>
-      <w:proofErr w:type="spellStart"/>
       <w:r>
         <w:lastRenderedPageBreak/>
         <w:t>Deployment</w:t>
       </w:r>
       <w:bookmarkEnd w:id="56"/>
-      <w:proofErr w:type="spellEnd"/>
     </w:p>
     <w:p/>
     <w:p>
@@ -4471,29 +4497,7 @@
           <w:szCs w:val="20"/>
           <w:shd w:val="clear" w:color="auto" w:fill="FFFFFF"/>
         </w:rPr>
-        <w:t xml:space="preserve">Blei, D. M., </w:t>
-      </w:r>
-      <w:proofErr w:type="spellStart"/>
-      <w:r>
-        <w:rPr>
-          <w:rFonts w:ascii="Arial" w:hAnsi="Arial" w:cs="Arial"/>
-          <w:color w:val="222222"/>
-          <w:sz w:val="20"/>
-          <w:szCs w:val="20"/>
-          <w:shd w:val="clear" w:color="auto" w:fill="FFFFFF"/>
-        </w:rPr>
-        <w:t>Ng</w:t>
-      </w:r>
-      <w:proofErr w:type="spellEnd"/>
-      <w:r>
-        <w:rPr>
-          <w:rFonts w:ascii="Arial" w:hAnsi="Arial" w:cs="Arial"/>
-          <w:color w:val="222222"/>
-          <w:sz w:val="20"/>
-          <w:szCs w:val="20"/>
-          <w:shd w:val="clear" w:color="auto" w:fill="FFFFFF"/>
-        </w:rPr>
-        <w:t xml:space="preserve">, A. Y., &amp; Jordan, M. I. (2003). </w:t>
+        <w:t xml:space="preserve">Blei, D. M., Ng, A. Y., &amp; Jordan, M. I. (2003). </w:t>
       </w:r>
       <w:r>
         <w:rPr>
@@ -4504,31 +4508,7 @@
           <w:shd w:val="clear" w:color="auto" w:fill="FFFFFF"/>
           <w:lang w:val="en-US"/>
         </w:rPr>
-        <w:t xml:space="preserve">Latent </w:t>
-      </w:r>
-      <w:proofErr w:type="spellStart"/>
-      <w:r>
-        <w:rPr>
-          <w:rFonts w:ascii="Arial" w:hAnsi="Arial" w:cs="Arial"/>
-          <w:color w:val="222222"/>
-          <w:sz w:val="20"/>
-          <w:szCs w:val="20"/>
-          <w:shd w:val="clear" w:color="auto" w:fill="FFFFFF"/>
-          <w:lang w:val="en-US"/>
-        </w:rPr>
-        <w:t>dirichlet</w:t>
-      </w:r>
-      <w:proofErr w:type="spellEnd"/>
-      <w:r>
-        <w:rPr>
-          <w:rFonts w:ascii="Arial" w:hAnsi="Arial" w:cs="Arial"/>
-          <w:color w:val="222222"/>
-          <w:sz w:val="20"/>
-          <w:szCs w:val="20"/>
-          <w:shd w:val="clear" w:color="auto" w:fill="FFFFFF"/>
-          <w:lang w:val="en-US"/>
-        </w:rPr>
-        <w:t xml:space="preserve"> allocation. </w:t>
+        <w:t>Latent dirichlet allocation. </w:t>
       </w:r>
       <w:r>
         <w:rPr>
@@ -4758,21 +4738,7 @@
           <w:rFonts w:ascii="Arial" w:hAnsi="Arial" w:cs="Arial"/>
         </w:rPr>
         <w:tab/>
-        <w:t>&lt;Bilder im Anhang werden mit der Referenz „Bild A</w:t>
-      </w:r>
-      <w:proofErr w:type="gramStart"/>
-      <w:r>
-        <w:rPr>
-          <w:rFonts w:ascii="Arial" w:hAnsi="Arial" w:cs="Arial"/>
-        </w:rPr>
-        <w:t>-„</w:t>
-      </w:r>
-      <w:proofErr w:type="gramEnd"/>
-      <w:r>
-        <w:rPr>
-          <w:rFonts w:ascii="Arial" w:hAnsi="Arial" w:cs="Arial"/>
-        </w:rPr>
-        <w:t>eingefügt und ebenfalls in der ersten Zeile mit einem Tabulator eing</w:t>
+        <w:t>&lt;Bilder im Anhang werden mit der Referenz „Bild A-„eingefügt und ebenfalls in der ersten Zeile mit einem Tabulator eing</w:t>
       </w:r>
       <w:r>
         <w:rPr>
@@ -5613,7 +5579,7 @@
         <w:sz w:val="20"/>
         <w:szCs w:val="20"/>
       </w:rPr>
-      <w:t>Deployment</w:t>
+      <w:t>Literaturverzeichnis</w:t>
     </w:r>
     <w:r>
       <w:rPr>

</xml_diff>

<commit_message>
Maren ist die beste
</commit_message>
<xml_diff>
--- a/Z_Studienarbeit.docx
+++ b/Z_Studienarbeit.docx
@@ -29,7 +29,7 @@
             <v:path o:extrusionok="f" gradientshapeok="t" o:connecttype="rect"/>
             <o:lock v:ext="edit" aspectratio="t"/>
           </v:shapetype>
-          <v:shape id="_x0000_i1025" type="#_x0000_t75" style="width:410.25pt;height:108pt">
+          <v:shape id="_x0000_i1025" type="#_x0000_t75" style="width:410.1pt;height:108.3pt">
             <v:imagedata r:id="rId8" o:title="UPB_Logo_RGB_D_2012"/>
           </v:shape>
         </w:pict>
@@ -3975,14 +3975,27 @@
       <w:r>
         <w:t xml:space="preserve">Abbildung </w:t>
       </w:r>
-      <w:fldSimple w:instr=" SEQ Abbildung \* ARABIC ">
-        <w:r>
-          <w:rPr>
-            <w:noProof/>
-          </w:rPr>
-          <w:t>1</w:t>
-        </w:r>
-      </w:fldSimple>
+      <w:r>
+        <w:fldChar w:fldCharType="begin"/>
+      </w:r>
+      <w:r>
+        <w:instrText xml:space="preserve"> SEQ Abbildung \* ARABIC </w:instrText>
+      </w:r>
+      <w:r>
+        <w:fldChar w:fldCharType="separate"/>
+      </w:r>
+      <w:r>
+        <w:rPr>
+          <w:noProof/>
+        </w:rPr>
+        <w:t>1</w:t>
+      </w:r>
+      <w:r>
+        <w:rPr>
+          <w:noProof/>
+        </w:rPr>
+        <w:fldChar w:fldCharType="end"/>
+      </w:r>
       <w:r>
         <w:t>: Ausschnitt Korrelationsmatrix mit Farbskala</w:t>
       </w:r>
@@ -4071,14 +4084,27 @@
       <w:r>
         <w:t xml:space="preserve">Abbildung </w:t>
       </w:r>
-      <w:fldSimple w:instr=" SEQ Abbildung \* ARABIC ">
-        <w:r>
-          <w:rPr>
-            <w:noProof/>
-          </w:rPr>
-          <w:t>2</w:t>
-        </w:r>
-      </w:fldSimple>
+      <w:r>
+        <w:fldChar w:fldCharType="begin"/>
+      </w:r>
+      <w:r>
+        <w:instrText xml:space="preserve"> SEQ Abbildung \* ARABIC </w:instrText>
+      </w:r>
+      <w:r>
+        <w:fldChar w:fldCharType="separate"/>
+      </w:r>
+      <w:r>
+        <w:rPr>
+          <w:noProof/>
+        </w:rPr>
+        <w:t>2</w:t>
+      </w:r>
+      <w:r>
+        <w:rPr>
+          <w:noProof/>
+        </w:rPr>
+        <w:fldChar w:fldCharType="end"/>
+      </w:r>
       <w:r>
         <w:t xml:space="preserve">: </w:t>
       </w:r>
@@ -4147,14 +4173,27 @@
       <w:r>
         <w:t xml:space="preserve">Abbildung </w:t>
       </w:r>
-      <w:fldSimple w:instr=" SEQ Abbildung \* ARABIC ">
-        <w:r>
-          <w:rPr>
-            <w:noProof/>
-          </w:rPr>
-          <w:t>3</w:t>
-        </w:r>
-      </w:fldSimple>
+      <w:r>
+        <w:fldChar w:fldCharType="begin"/>
+      </w:r>
+      <w:r>
+        <w:instrText xml:space="preserve"> SEQ Abbildung \* ARABIC </w:instrText>
+      </w:r>
+      <w:r>
+        <w:fldChar w:fldCharType="separate"/>
+      </w:r>
+      <w:r>
+        <w:rPr>
+          <w:noProof/>
+        </w:rPr>
+        <w:t>3</w:t>
+      </w:r>
+      <w:r>
+        <w:rPr>
+          <w:noProof/>
+        </w:rPr>
+        <w:fldChar w:fldCharType="end"/>
+      </w:r>
       <w:r>
         <w:t>: Verhältnis Good/Bad Buy im Fahrzeugalter</w:t>
       </w:r>
@@ -4238,14 +4277,27 @@
       <w:r>
         <w:t xml:space="preserve">Abbildung </w:t>
       </w:r>
-      <w:fldSimple w:instr=" SEQ Abbildung \* ARABIC ">
-        <w:r>
-          <w:rPr>
-            <w:noProof/>
-          </w:rPr>
-          <w:t>4</w:t>
-        </w:r>
-      </w:fldSimple>
+      <w:r>
+        <w:fldChar w:fldCharType="begin"/>
+      </w:r>
+      <w:r>
+        <w:instrText xml:space="preserve"> SEQ Abbildung \* ARABIC </w:instrText>
+      </w:r>
+      <w:r>
+        <w:fldChar w:fldCharType="separate"/>
+      </w:r>
+      <w:r>
+        <w:rPr>
+          <w:noProof/>
+        </w:rPr>
+        <w:t>4</w:t>
+      </w:r>
+      <w:r>
+        <w:rPr>
+          <w:noProof/>
+        </w:rPr>
+        <w:fldChar w:fldCharType="end"/>
+      </w:r>
       <w:r>
         <w:t>: Verhältnis Good/Bad Buy bei unterschiedlicher Laufleistung</w:t>
       </w:r>
@@ -4379,7 +4431,16 @@
         <w:t>Weiter werden die numerischen Attribute betrachtet. Hier werden fehlende Werte (= 0) mit dem Durchschnitt des jeweiligen Attributes ergänzt.</w:t>
       </w:r>
     </w:p>
-    <w:p/>
+    <w:p>
+      <w:r>
+        <w:t xml:space="preserve">Die Attribute „Model“ und „SubModel“ enthalten noch weitere Informationen, die über die eigentliche Modellbezeichnung hinaus gehen. Deswegen wurden die Informationen aus den Feldern in neue Attribute unterteilt und dem Data Frame hinzugefügt. Die so entstandenen Attribute sind „Doors“, „Cylinder“, „Liter“ und „WheelDrive“. </w:t>
+      </w:r>
+    </w:p>
+    <w:p>
+      <w:r>
+        <w:t xml:space="preserve">Im nächsten Schritt wurde der Datensatz mit Hilfe von Over- / Undersampling balanciert, sodass die Zielvariable „IsBadBuy“ gleich häufig vorkommt. </w:t>
+      </w:r>
+    </w:p>
     <w:p/>
     <w:p>
       <w:pPr>
@@ -5630,7 +5691,7 @@
         <w:sz w:val="20"/>
         <w:szCs w:val="20"/>
       </w:rPr>
-      <w:t>Deployment</w:t>
+      <w:t>Literaturverzeichnis</w:t>
     </w:r>
     <w:r>
       <w:rPr>

</xml_diff>

<commit_message>
Modeling start in Word Dokument
</commit_message>
<xml_diff>
--- a/Z_Studienarbeit.docx
+++ b/Z_Studienarbeit.docx
@@ -3536,7 +3536,31 @@
     </w:p>
     <w:p>
       <w:r>
-        <w:t>Zu den Fehlkäufen zählen unter anderem manipulierte Kilometerzähler, mechanische Probleme, Probleme mit dem Fahrzeugbrief und weiteren vor dem Kauf nicht offensichtlichen Mängeln.</w:t>
+        <w:t>Ein Fehlkauf wird in Amerika als „lemon“ bezeichnet und insbesondere im Zusammenhang mit dem Gebrauchtwagenmarkt häufig erwähnt und analysiert. Genauer handelt es sich um ein Fahrzeug, das nach dem Kauf als Fehlkauf bewertet wird. Ein Fehlkauf ist genau dann vorhanden, wenn der tatsächliche Zustand des Fahrzeuges wegen zu reparierender Mängel nicht de</w:t>
+      </w:r>
+      <w:r>
+        <w:t>m</w:t>
+      </w:r>
+      <w:r>
+        <w:t xml:space="preserve"> Kaufpreis gerecht wird. Genauer </w:t>
+      </w:r>
+      <w:r>
+        <w:t>bewertet</w:t>
+      </w:r>
+      <w:r>
+        <w:t xml:space="preserve"> </w:t>
+      </w:r>
+      <w:r>
+        <w:rPr>
+          <w:highlight w:val="yellow"/>
+        </w:rPr>
+        <w:t>Eric W. Bond</w:t>
+      </w:r>
+      <w:r>
+        <w:t xml:space="preserve"> </w:t>
+      </w:r>
+      <w:r>
+        <w:t>ein Fahrzeug als Fehlkauf, wenn innerhalb von zwölf Monaten ab Kauf eine große Reparatur in den Kategorien Motor, Getriebe, Bremsen oder Achsen erforderlich ist.</w:t>
       </w:r>
     </w:p>
     <w:p>
@@ -3547,6 +3571,7 @@
         <w:t>führen.</w:t>
       </w:r>
     </w:p>
+    <w:p/>
     <w:p>
       <w:pPr>
         <w:pStyle w:val="berschrift2"/>
@@ -3611,30 +3636,18 @@
         <w:rPr>
           <w:rFonts w:ascii="Arial" w:hAnsi="Arial" w:cs="Arial"/>
         </w:rPr>
-        <w:t>Um das oben beschriebene Ziel erreichen zu können, werden die im folgenden Absatz erklärten Kennzahlen des Datensatzes benutzt, um anhand dieser eine Vorhersage über den Kauf zu machen. Dabei steht „0“ für keinen Fehlkauf und die „1“ repräsentiert ein hohes Risiko eines fehlerhaften Fahrzeuges.</w:t>
+        <w:t>Um das oben beschriebene Ziel erreichen zu können, werden die im folgenden Absatz erklärten Kennzahlen des Datensatzes benutzt, um anhand dieser eine Vorhersage über den Kauf zu machen. Dabei steht „0“ für keinen Fehlkauf und die „1“ repräsentiert ein hohes Risiko eines fehlerhaften Fahrzeuges</w:t>
       </w:r>
       <w:bookmarkStart w:id="42" w:name="_Toc194397731"/>
       <w:bookmarkStart w:id="43" w:name="_Toc194397669"/>
       <w:bookmarkEnd w:id="42"/>
       <w:bookmarkEnd w:id="43"/>
-    </w:p>
-    <w:p>
-      <w:pPr>
-        <w:rPr>
-          <w:rFonts w:ascii="Arial" w:hAnsi="Arial" w:cs="Arial"/>
-          <w:bCs/>
-          <w:i/>
-          <w:szCs w:val="20"/>
-        </w:rPr>
-      </w:pPr>
-    </w:p>
-    <w:p>
-      <w:pPr>
-        <w:pStyle w:val="Beschriftung"/>
-        <w:rPr>
-          <w:rFonts w:ascii="Arial" w:hAnsi="Arial" w:cs="Arial"/>
-        </w:rPr>
-      </w:pPr>
+      <w:r>
+        <w:rPr>
+          <w:rFonts w:ascii="Arial" w:hAnsi="Arial" w:cs="Arial"/>
+        </w:rPr>
+        <w:t>.</w:t>
+      </w:r>
     </w:p>
     <w:p>
       <w:pPr>
@@ -3763,7 +3776,15 @@
         <w:t xml:space="preserve">Weitere acht Attribute </w:t>
       </w:r>
       <w:r>
-        <w:t xml:space="preserve">beziehen sich auf die aktuelle Preislage des Fahrzeuges. Diese Preise wurden von dem Manheim Market Report erhoben und sind einige der genauesten Richtwerte für einen Gebrauchtwagenpreis. </w:t>
+        <w:t xml:space="preserve">beziehen sich auf die aktuelle Preislage des Fahrzeuges. Diese Preise wurden von dem </w:t>
+      </w:r>
+      <w:proofErr w:type="spellStart"/>
+      <w:r>
+        <w:t>Manheim</w:t>
+      </w:r>
+      <w:proofErr w:type="spellEnd"/>
+      <w:r>
+        <w:t xml:space="preserve"> Market Report erhoben und sind einige der genauesten Richtwerte für einen Gebrauchtwagenpreis. </w:t>
       </w:r>
       <w:r>
         <w:rPr>
@@ -3953,14 +3974,27 @@
       <w:r>
         <w:t xml:space="preserve">Abbildung </w:t>
       </w:r>
-      <w:fldSimple w:instr=" SEQ Abbildung \* ARABIC ">
-        <w:r>
-          <w:rPr>
-            <w:noProof/>
-          </w:rPr>
-          <w:t>1</w:t>
-        </w:r>
-      </w:fldSimple>
+      <w:r>
+        <w:fldChar w:fldCharType="begin"/>
+      </w:r>
+      <w:r>
+        <w:instrText xml:space="preserve"> SEQ Abbildung \* ARABIC </w:instrText>
+      </w:r>
+      <w:r>
+        <w:fldChar w:fldCharType="separate"/>
+      </w:r>
+      <w:r>
+        <w:rPr>
+          <w:noProof/>
+        </w:rPr>
+        <w:t>1</w:t>
+      </w:r>
+      <w:r>
+        <w:rPr>
+          <w:noProof/>
+        </w:rPr>
+        <w:fldChar w:fldCharType="end"/>
+      </w:r>
       <w:r>
         <w:t>: Ausschnitt Korrelationsmatrix mit Farbskala</w:t>
       </w:r>
@@ -4049,14 +4083,27 @@
       <w:r>
         <w:t xml:space="preserve">Abbildung </w:t>
       </w:r>
-      <w:fldSimple w:instr=" SEQ Abbildung \* ARABIC ">
-        <w:r>
-          <w:rPr>
-            <w:noProof/>
-          </w:rPr>
-          <w:t>2</w:t>
-        </w:r>
-      </w:fldSimple>
+      <w:r>
+        <w:fldChar w:fldCharType="begin"/>
+      </w:r>
+      <w:r>
+        <w:instrText xml:space="preserve"> SEQ Abbildung \* ARABIC </w:instrText>
+      </w:r>
+      <w:r>
+        <w:fldChar w:fldCharType="separate"/>
+      </w:r>
+      <w:r>
+        <w:rPr>
+          <w:noProof/>
+        </w:rPr>
+        <w:t>2</w:t>
+      </w:r>
+      <w:r>
+        <w:rPr>
+          <w:noProof/>
+        </w:rPr>
+        <w:fldChar w:fldCharType="end"/>
+      </w:r>
       <w:r>
         <w:t xml:space="preserve">: </w:t>
       </w:r>
@@ -4125,14 +4172,27 @@
       <w:r>
         <w:t xml:space="preserve">Abbildung </w:t>
       </w:r>
-      <w:fldSimple w:instr=" SEQ Abbildung \* ARABIC ">
-        <w:r>
-          <w:rPr>
-            <w:noProof/>
-          </w:rPr>
-          <w:t>3</w:t>
-        </w:r>
-      </w:fldSimple>
+      <w:r>
+        <w:fldChar w:fldCharType="begin"/>
+      </w:r>
+      <w:r>
+        <w:instrText xml:space="preserve"> SEQ Abbildung \* ARABIC </w:instrText>
+      </w:r>
+      <w:r>
+        <w:fldChar w:fldCharType="separate"/>
+      </w:r>
+      <w:r>
+        <w:rPr>
+          <w:noProof/>
+        </w:rPr>
+        <w:t>3</w:t>
+      </w:r>
+      <w:r>
+        <w:rPr>
+          <w:noProof/>
+        </w:rPr>
+        <w:fldChar w:fldCharType="end"/>
+      </w:r>
       <w:r>
         <w:t>: Verhältnis Good/Bad Buy im Fahrzeugalter</w:t>
       </w:r>
@@ -4216,14 +4276,27 @@
       <w:r>
         <w:t xml:space="preserve">Abbildung </w:t>
       </w:r>
-      <w:fldSimple w:instr=" SEQ Abbildung \* ARABIC ">
-        <w:r>
-          <w:rPr>
-            <w:noProof/>
-          </w:rPr>
-          <w:t>4</w:t>
-        </w:r>
-      </w:fldSimple>
+      <w:r>
+        <w:fldChar w:fldCharType="begin"/>
+      </w:r>
+      <w:r>
+        <w:instrText xml:space="preserve"> SEQ Abbildung \* ARABIC </w:instrText>
+      </w:r>
+      <w:r>
+        <w:fldChar w:fldCharType="separate"/>
+      </w:r>
+      <w:r>
+        <w:rPr>
+          <w:noProof/>
+        </w:rPr>
+        <w:t>4</w:t>
+      </w:r>
+      <w:r>
+        <w:rPr>
+          <w:noProof/>
+        </w:rPr>
+        <w:fldChar w:fldCharType="end"/>
+      </w:r>
       <w:r>
         <w:t>: Verhältnis Good/Bad Buy bei unterschiedlicher Laufleistung</w:t>
       </w:r>
@@ -4290,7 +4363,23 @@
     </w:p>
     <w:p>
       <w:r>
-        <w:t xml:space="preserve">Die ausgewählten Daten sollen den größten Nutzen im Hinblick auf unser Modell geben. Daher können zunächst die ID’s entfernt werden, also die RefID, WheelTypeID und die BYRNO. Ebenso fällt das Attribut PRIMEUNIT heraus, da nur </w:t>
+        <w:t xml:space="preserve">Die ausgewählten Daten sollen den größten Nutzen im Hinblick auf unser Modell geben. Daher können zunächst die </w:t>
+      </w:r>
+      <w:proofErr w:type="spellStart"/>
+      <w:r>
+        <w:t>ID’s</w:t>
+      </w:r>
+      <w:proofErr w:type="spellEnd"/>
+      <w:r>
+        <w:t xml:space="preserve"> entfernt werden, also die RefID, </w:t>
+      </w:r>
+      <w:proofErr w:type="spellStart"/>
+      <w:r>
+        <w:t>WheelTypeID</w:t>
+      </w:r>
+      <w:proofErr w:type="spellEnd"/>
+      <w:r>
+        <w:t xml:space="preserve"> und die BYRNO. Ebenso fällt das Attribut PRIMEUNIT heraus, da nur </w:t>
       </w:r>
       <w:r>
         <w:t>weniger als 4000 Daten vorhanden sind. Auch ist die Anzahl bei dem Attribut AUCGUART zu gering, damit es aussagekräftig sein kann. Das Attribut VNZIP1 wurde ebenfalls entfernt, da es sehr unwahrscheinlich ist, dass Fehlkäufe abhängig von nur einem einzigen Postleitzahlengebiet sind.</w:t>
@@ -4406,6 +4495,14 @@
       <w:bookmarkEnd w:id="54"/>
     </w:p>
     <w:p>
+      <w:r>
+        <w:t>In diesem Abschnitt wird das Model zur Vorhersage der Zielvariable erarbeitet</w:t>
+      </w:r>
+      <w:r>
+        <w:t>.</w:t>
+      </w:r>
+    </w:p>
+    <w:p>
       <w:pPr>
         <w:pStyle w:val="berschrift2"/>
         <w:numPr>
@@ -4418,7 +4515,41 @@
         <w:t>Select Model Technique</w:t>
       </w:r>
     </w:p>
-    <w:p/>
+    <w:p>
+      <w:r>
+        <w:t>Als Model Technik wird Random Forest aus dem Bereich des Supervised Learning gewählt</w:t>
+      </w:r>
+      <w:r>
+        <w:t xml:space="preserve">. </w:t>
+      </w:r>
+      <w:r>
+        <w:t xml:space="preserve"> </w:t>
+      </w:r>
+      <w:r>
+        <w:t>Das Klassifizierungs- bzw. Regressionsverfahren bietet die Vorteile wenig Rechenleistung auch bei größeren Datensätzen in Anspruch zu nehmen. Weiter kann das Verfahren mit einem Datensatz umgehen, der viele Merkmale besitzt.</w:t>
+      </w:r>
+      <w:r>
+        <w:t xml:space="preserve"> Da mir nur begrenzte Rechenkapazität zur Verfügung steht und der Datensatz aus vielen Merkmalen besteht, wird im Weiteren das Model mit oben genannten Verfahren entwickelt.</w:t>
+      </w:r>
+    </w:p>
+    <w:p>
+      <w:pPr>
+        <w:pStyle w:val="berschrift2"/>
+        <w:numPr>
+          <w:ilvl w:val="1"/>
+          <w:numId w:val="2"/>
+        </w:numPr>
+        <w:ind w:left="851" w:hanging="851"/>
+      </w:pPr>
+      <w:proofErr w:type="spellStart"/>
+      <w:r>
+        <w:t>Build</w:t>
+      </w:r>
+      <w:proofErr w:type="spellEnd"/>
+      <w:r>
+        <w:t xml:space="preserve"> Model</w:t>
+      </w:r>
+    </w:p>
     <w:p/>
     <w:p/>
     <w:p>
@@ -4447,11 +4578,13 @@
         <w:ind w:left="851" w:hanging="851"/>
       </w:pPr>
       <w:bookmarkStart w:id="56" w:name="_Toc61093675"/>
+      <w:proofErr w:type="spellStart"/>
       <w:r>
         <w:lastRenderedPageBreak/>
         <w:t>Deployment</w:t>
       </w:r>
       <w:bookmarkEnd w:id="56"/>
+      <w:proofErr w:type="spellEnd"/>
     </w:p>
     <w:p/>
     <w:p>
@@ -4510,7 +4643,29 @@
           <w:szCs w:val="20"/>
           <w:shd w:val="clear" w:color="auto" w:fill="FFFFFF"/>
         </w:rPr>
-        <w:t xml:space="preserve">Blei, D. M., Ng, A. Y., &amp; Jordan, M. I. (2003). </w:t>
+        <w:t xml:space="preserve">Blei, D. M., </w:t>
+      </w:r>
+      <w:proofErr w:type="spellStart"/>
+      <w:r>
+        <w:rPr>
+          <w:rFonts w:ascii="Arial" w:hAnsi="Arial" w:cs="Arial"/>
+          <w:color w:val="222222"/>
+          <w:sz w:val="20"/>
+          <w:szCs w:val="20"/>
+          <w:shd w:val="clear" w:color="auto" w:fill="FFFFFF"/>
+        </w:rPr>
+        <w:t>Ng</w:t>
+      </w:r>
+      <w:proofErr w:type="spellEnd"/>
+      <w:r>
+        <w:rPr>
+          <w:rFonts w:ascii="Arial" w:hAnsi="Arial" w:cs="Arial"/>
+          <w:color w:val="222222"/>
+          <w:sz w:val="20"/>
+          <w:szCs w:val="20"/>
+          <w:shd w:val="clear" w:color="auto" w:fill="FFFFFF"/>
+        </w:rPr>
+        <w:t xml:space="preserve">, A. Y., &amp; Jordan, M. I. (2003). </w:t>
       </w:r>
       <w:r>
         <w:rPr>
@@ -4521,7 +4676,31 @@
           <w:shd w:val="clear" w:color="auto" w:fill="FFFFFF"/>
           <w:lang w:val="en-US"/>
         </w:rPr>
-        <w:t>Latent dirichlet allocation. </w:t>
+        <w:t xml:space="preserve">Latent </w:t>
+      </w:r>
+      <w:proofErr w:type="spellStart"/>
+      <w:r>
+        <w:rPr>
+          <w:rFonts w:ascii="Arial" w:hAnsi="Arial" w:cs="Arial"/>
+          <w:color w:val="222222"/>
+          <w:sz w:val="20"/>
+          <w:szCs w:val="20"/>
+          <w:shd w:val="clear" w:color="auto" w:fill="FFFFFF"/>
+          <w:lang w:val="en-US"/>
+        </w:rPr>
+        <w:t>dirichlet</w:t>
+      </w:r>
+      <w:proofErr w:type="spellEnd"/>
+      <w:r>
+        <w:rPr>
+          <w:rFonts w:ascii="Arial" w:hAnsi="Arial" w:cs="Arial"/>
+          <w:color w:val="222222"/>
+          <w:sz w:val="20"/>
+          <w:szCs w:val="20"/>
+          <w:shd w:val="clear" w:color="auto" w:fill="FFFFFF"/>
+          <w:lang w:val="en-US"/>
+        </w:rPr>
+        <w:t xml:space="preserve"> allocation. </w:t>
       </w:r>
       <w:r>
         <w:rPr>
@@ -5592,7 +5771,7 @@
         <w:sz w:val="20"/>
         <w:szCs w:val="20"/>
       </w:rPr>
-      <w:t>Literaturverzeichnis</w:t>
+      <w:t>Deployment</w:t>
     </w:r>
     <w:r>
       <w:rPr>
@@ -5714,7 +5893,7 @@
         <w:sz w:val="20"/>
         <w:szCs w:val="20"/>
       </w:rPr>
-      <w:t>&lt;Titel von Kapitel A1 eintragen&gt;</w:t>
+      <w:t>&lt;Titel von Kapitel A2 eintragen&gt;</w:t>
     </w:r>
     <w:r>
       <w:rPr>
@@ -6565,7 +6744,7 @@
       <w:lvlText w:val="%1.%2"/>
       <w:lvlJc w:val="left"/>
       <w:pPr>
-        <w:ind w:left="-360" w:hanging="360"/>
+        <w:ind w:left="1070" w:hanging="360"/>
       </w:pPr>
     </w:lvl>
     <w:lvl w:ilvl="2">

</xml_diff>

<commit_message>
added zip and wheeltypeId to Data
</commit_message>
<xml_diff>
--- a/Z_Studienarbeit.docx
+++ b/Z_Studienarbeit.docx
@@ -29,7 +29,7 @@
             <v:path o:extrusionok="f" gradientshapeok="t" o:connecttype="rect"/>
             <o:lock v:ext="edit" aspectratio="t"/>
           </v:shapetype>
-          <v:shape id="_x0000_i1025" type="#_x0000_t75" style="width:410.1pt;height:108.3pt">
+          <v:shape id="_x0000_i1025" type="#_x0000_t75" style="width:410.25pt;height:108pt">
             <v:imagedata r:id="rId8" o:title="UPB_Logo_RGB_D_2012"/>
           </v:shape>
         </w:pict>
@@ -4134,14 +4134,27 @@
       <w:r>
         <w:t xml:space="preserve">Abbildung </w:t>
       </w:r>
-      <w:fldSimple w:instr=" SEQ Abbildung \* ARABIC ">
-        <w:r>
-          <w:rPr>
-            <w:noProof/>
-          </w:rPr>
-          <w:t>1</w:t>
-        </w:r>
-      </w:fldSimple>
+      <w:r>
+        <w:fldChar w:fldCharType="begin"/>
+      </w:r>
+      <w:r>
+        <w:instrText xml:space="preserve"> SEQ Abbildung \* ARABIC </w:instrText>
+      </w:r>
+      <w:r>
+        <w:fldChar w:fldCharType="separate"/>
+      </w:r>
+      <w:r>
+        <w:rPr>
+          <w:noProof/>
+        </w:rPr>
+        <w:t>1</w:t>
+      </w:r>
+      <w:r>
+        <w:rPr>
+          <w:noProof/>
+        </w:rPr>
+        <w:fldChar w:fldCharType="end"/>
+      </w:r>
       <w:r>
         <w:t>: Ausschnitt Korrelationsmatrix mit Farbskala</w:t>
       </w:r>
@@ -4230,14 +4243,27 @@
       <w:r>
         <w:t xml:space="preserve">Abbildung </w:t>
       </w:r>
-      <w:fldSimple w:instr=" SEQ Abbildung \* ARABIC ">
-        <w:r>
-          <w:rPr>
-            <w:noProof/>
-          </w:rPr>
-          <w:t>2</w:t>
-        </w:r>
-      </w:fldSimple>
+      <w:r>
+        <w:fldChar w:fldCharType="begin"/>
+      </w:r>
+      <w:r>
+        <w:instrText xml:space="preserve"> SEQ Abbildung \* ARABIC </w:instrText>
+      </w:r>
+      <w:r>
+        <w:fldChar w:fldCharType="separate"/>
+      </w:r>
+      <w:r>
+        <w:rPr>
+          <w:noProof/>
+        </w:rPr>
+        <w:t>2</w:t>
+      </w:r>
+      <w:r>
+        <w:rPr>
+          <w:noProof/>
+        </w:rPr>
+        <w:fldChar w:fldCharType="end"/>
+      </w:r>
       <w:r>
         <w:t xml:space="preserve">: </w:t>
       </w:r>
@@ -4306,14 +4332,27 @@
       <w:r>
         <w:t xml:space="preserve">Abbildung </w:t>
       </w:r>
-      <w:fldSimple w:instr=" SEQ Abbildung \* ARABIC ">
-        <w:r>
-          <w:rPr>
-            <w:noProof/>
-          </w:rPr>
-          <w:t>3</w:t>
-        </w:r>
-      </w:fldSimple>
+      <w:r>
+        <w:fldChar w:fldCharType="begin"/>
+      </w:r>
+      <w:r>
+        <w:instrText xml:space="preserve"> SEQ Abbildung \* ARABIC </w:instrText>
+      </w:r>
+      <w:r>
+        <w:fldChar w:fldCharType="separate"/>
+      </w:r>
+      <w:r>
+        <w:rPr>
+          <w:noProof/>
+        </w:rPr>
+        <w:t>3</w:t>
+      </w:r>
+      <w:r>
+        <w:rPr>
+          <w:noProof/>
+        </w:rPr>
+        <w:fldChar w:fldCharType="end"/>
+      </w:r>
       <w:r>
         <w:t>: Verhältnis Good/Bad Buy im Fahrzeugalter</w:t>
       </w:r>
@@ -4397,14 +4436,30 @@
       <w:r>
         <w:t xml:space="preserve">Abbildung </w:t>
       </w:r>
-      <w:fldSimple w:instr=" SEQ Abbildung \* ARABIC ">
-        <w:r>
-          <w:rPr>
-            <w:noProof/>
-          </w:rPr>
-          <w:t>4</w:t>
-        </w:r>
-      </w:fldSimple>
+      <w:r>
+        <w:fldChar w:fldCharType="begin"/>
+      </w:r>
+      <w:r>
+        <w:instrText xml:space="preserve"> SEQ </w:instrText>
+      </w:r>
+      <w:r>
+        <w:instrText xml:space="preserve">Abbildung \* ARABIC </w:instrText>
+      </w:r>
+      <w:r>
+        <w:fldChar w:fldCharType="separate"/>
+      </w:r>
+      <w:r>
+        <w:rPr>
+          <w:noProof/>
+        </w:rPr>
+        <w:t>4</w:t>
+      </w:r>
+      <w:r>
+        <w:rPr>
+          <w:noProof/>
+        </w:rPr>
+        <w:fldChar w:fldCharType="end"/>
+      </w:r>
       <w:r>
         <w:t>: Verhältnis Good/Bad Buy bei unterschiedlicher Laufleistung</w:t>
       </w:r>
@@ -5041,6 +5096,24 @@
         <w:rPr>
           <w:rFonts w:cs="Arial"/>
         </w:rPr>
+      </w:pPr>
+      <w:r>
+        <w:rPr>
+          <w:rFonts w:cs="Arial"/>
+        </w:rPr>
+        <w:lastRenderedPageBreak/>
+        <w:t>Anhan</w:t>
+      </w:r>
+      <w:r>
+        <w:rPr>
+          <w:rFonts w:cs="Arial"/>
+        </w:rPr>
+        <w:t>g</w:t>
+      </w:r>
+    </w:p>
+    <w:p/>
+    <w:p>
+      <w:pPr>
         <w:sectPr>
           <w:headerReference w:type="default" r:id="rId28"/>
           <w:footnotePr>
@@ -5054,13 +5127,6 @@
           <w:docGrid w:linePitch="360"/>
         </w:sectPr>
       </w:pPr>
-      <w:r>
-        <w:rPr>
-          <w:rFonts w:cs="Arial"/>
-        </w:rPr>
-        <w:lastRenderedPageBreak/>
-        <w:t>Anhang</w:t>
-      </w:r>
     </w:p>
     <w:p>
       <w:pPr>

</xml_diff>